<commit_message>
evidencia del proyecto lista
</commit_message>
<xml_diff>
--- a/Fase 2/Evidencias Grupales/2.6_GuiaEstudiante_Fase 2_Informe Final Proyecto APT.docx
+++ b/Fase 2/Evidencias Grupales/2.6_GuiaEstudiante_Fase 2_Informe Final Proyecto APT.docx
@@ -1572,7 +1572,40 @@
                 <w:szCs w:val="20"/>
                 <w:lang w:eastAsia="es-CL"/>
               </w:rPr>
-              <w:t>Las actividades que realizamos en el sprint 2 fueron:</w:t>
+              <w:t xml:space="preserve">Las actividades que realizamos en el sprint 2 </w:t>
+            </w:r>
+            <w:r>
+              <w:rPr>
+                <w:rFonts w:ascii="Calibri" w:hAnsi="Calibri" w:cs="Arial"/>
+                <w:i/>
+                <w:color w:val="0070C0"/>
+                <w:sz w:val="18"/>
+                <w:szCs w:val="20"/>
+                <w:lang w:eastAsia="es-CL"/>
+              </w:rPr>
+              <w:t>y comienzos del sprint 3</w:t>
+            </w:r>
+            <w:r>
+              <w:rPr>
+                <w:rFonts w:ascii="Calibri" w:hAnsi="Calibri" w:cs="Arial"/>
+                <w:i/>
+                <w:color w:val="0070C0"/>
+                <w:sz w:val="18"/>
+                <w:szCs w:val="20"/>
+                <w:lang w:eastAsia="es-CL"/>
+              </w:rPr>
+              <w:t xml:space="preserve"> </w:t>
+            </w:r>
+            <w:r>
+              <w:rPr>
+                <w:rFonts w:ascii="Calibri" w:hAnsi="Calibri" w:cs="Arial"/>
+                <w:i/>
+                <w:color w:val="0070C0"/>
+                <w:sz w:val="18"/>
+                <w:szCs w:val="20"/>
+                <w:lang w:eastAsia="es-CL"/>
+              </w:rPr>
+              <w:t>fueron:</w:t>
             </w:r>
           </w:p>
           <w:p>
@@ -1686,6 +1719,19 @@
               </w:rPr>
               <w:t>Gestión de usuarios</w:t>
             </w:r>
+          </w:p>
+          <w:p>
+            <w:pPr>
+              <w:ind w:left="1125"/>
+              <w:rPr>
+                <w:rFonts w:ascii="Calibri" w:hAnsi="Calibri" w:cs="Arial"/>
+                <w:i/>
+                <w:color w:val="0070C0"/>
+                <w:sz w:val="18"/>
+                <w:szCs w:val="20"/>
+                <w:lang w:eastAsia="es-CL"/>
+              </w:rPr>
+            </w:pPr>
           </w:p>
         </w:tc>
       </w:tr>
@@ -1879,6 +1925,105 @@
               </w:rPr>
               <w:t xml:space="preserve"> </w:t>
             </w:r>
+            <w:r>
+              <w:rPr>
+                <w:rFonts w:ascii="Calibri" w:hAnsi="Calibri" w:cs="Arial"/>
+                <w:i/>
+                <w:color w:val="0070C0"/>
+                <w:sz w:val="18"/>
+                <w:szCs w:val="20"/>
+                <w:lang w:eastAsia="es-CL"/>
+              </w:rPr>
+              <w:t xml:space="preserve">Nuestros intereses profesionales están orientados a la creación de soluciones tecnológicas que generen un impacto positivo en las organizaciones, mediante el desarrollo del proyecto </w:t>
+            </w:r>
+            <w:proofErr w:type="spellStart"/>
+            <w:r>
+              <w:rPr>
+                <w:rFonts w:ascii="Calibri" w:hAnsi="Calibri" w:cs="Arial"/>
+                <w:i/>
+                <w:color w:val="0070C0"/>
+                <w:sz w:val="18"/>
+                <w:szCs w:val="20"/>
+                <w:lang w:eastAsia="es-CL"/>
+              </w:rPr>
+              <w:t>Rescuetrack</w:t>
+            </w:r>
+            <w:proofErr w:type="spellEnd"/>
+            <w:r>
+              <w:rPr>
+                <w:rFonts w:ascii="Calibri" w:hAnsi="Calibri" w:cs="Arial"/>
+                <w:i/>
+                <w:color w:val="0070C0"/>
+                <w:sz w:val="18"/>
+                <w:szCs w:val="20"/>
+                <w:lang w:eastAsia="es-CL"/>
+              </w:rPr>
+              <w:t xml:space="preserve"> hemos podido llevar a la practica nuestros conocimientos en el área de gestión de proyectos, análisis y evaluaciones de calidad y desarrollo de software, que como grupo consideramos claves para nuestra proyección profesional.</w:t>
+            </w:r>
+          </w:p>
+          <w:p>
+            <w:pPr>
+              <w:pStyle w:val="Prrafodelista"/>
+              <w:jc w:val="both"/>
+              <w:rPr>
+                <w:rFonts w:ascii="Calibri" w:hAnsi="Calibri" w:cs="Arial"/>
+                <w:i/>
+                <w:color w:val="0070C0"/>
+                <w:sz w:val="18"/>
+                <w:szCs w:val="20"/>
+                <w:lang w:eastAsia="es-CL"/>
+              </w:rPr>
+            </w:pPr>
+          </w:p>
+          <w:p>
+            <w:pPr>
+              <w:pStyle w:val="Prrafodelista"/>
+              <w:jc w:val="both"/>
+              <w:rPr>
+                <w:rFonts w:ascii="Calibri" w:hAnsi="Calibri" w:cs="Arial"/>
+                <w:i/>
+                <w:color w:val="0070C0"/>
+                <w:sz w:val="18"/>
+                <w:szCs w:val="20"/>
+                <w:lang w:eastAsia="es-CL"/>
+              </w:rPr>
+            </w:pPr>
+            <w:r>
+              <w:rPr>
+                <w:rFonts w:ascii="Calibri" w:hAnsi="Calibri" w:cs="Arial"/>
+                <w:i/>
+                <w:color w:val="0070C0"/>
+                <w:sz w:val="18"/>
+                <w:szCs w:val="20"/>
+                <w:lang w:eastAsia="es-CL"/>
+              </w:rPr>
+              <w:t xml:space="preserve">A futuro nos proyectamos como profesionales capaces de diseñar e implementar soluciones tecnológicas que optimicen procesos críticos dentro de diversos sectores de las industrias. </w:t>
+            </w:r>
+            <w:r>
+              <w:rPr>
+                <w:rFonts w:ascii="Calibri" w:hAnsi="Calibri" w:cs="Arial"/>
+                <w:i/>
+                <w:color w:val="0070C0"/>
+                <w:sz w:val="18"/>
+                <w:szCs w:val="20"/>
+                <w:lang w:eastAsia="es-CL"/>
+              </w:rPr>
+              <w:t>Nuestro objetivo es seguir especializándonos en el desarrollo de plataformas tecnológicas que mejoren la gestión de recursos, procesos y datos de manera eficiente, escalable y segura.</w:t>
+            </w:r>
+          </w:p>
+          <w:p>
+            <w:pPr>
+              <w:pStyle w:val="Prrafodelista"/>
+              <w:jc w:val="both"/>
+              <w:rPr>
+                <w:rFonts w:ascii="Calibri" w:hAnsi="Calibri" w:cs="Arial"/>
+                <w:i/>
+                <w:color w:val="0070C0"/>
+                <w:sz w:val="18"/>
+                <w:szCs w:val="20"/>
+                <w:lang w:eastAsia="es-CL"/>
+              </w:rPr>
+            </w:pPr>
           </w:p>
         </w:tc>
       </w:tr>
@@ -3436,7 +3581,6 @@
   <w:style w:type="character" w:default="1" w:styleId="Fuentedeprrafopredeter">
     <w:name w:val="Default Paragraph Font"/>
     <w:uiPriority w:val="1"/>
-    <w:semiHidden/>
     <w:unhideWhenUsed/>
   </w:style>
   <w:style w:type="table" w:default="1" w:styleId="Tablanormal">
@@ -4007,19 +4151,12 @@
 </file>
 
 <file path=customXml/item1.xml><?xml version="1.0" encoding="utf-8"?>
-<?mso-contentType ?>
-<FormTemplates xmlns="http://schemas.microsoft.com/sharepoint/v3/contenttype/forms">
-  <Display>DocumentLibraryForm</Display>
-  <Edit>DocumentLibraryForm</Edit>
-  <New>DocumentLibraryForm</New>
-</FormTemplates>
+<p:properties xmlns:p="http://schemas.microsoft.com/office/2006/metadata/properties" xmlns:xsi="http://www.w3.org/2001/XMLSchema-instance" xmlns:pc="http://schemas.microsoft.com/office/infopath/2007/PartnerControls">
+  <documentManagement/>
+</p:properties>
 </file>
 
 <file path=customXml/item2.xml><?xml version="1.0" encoding="utf-8"?>
-<b:Sources xmlns:b="http://schemas.openxmlformats.org/officeDocument/2006/bibliography" xmlns="http://schemas.openxmlformats.org/officeDocument/2006/bibliography" SelectedStyle="\APASixthEditionOfficeOnline.xsl" StyleName="APA" Version="6"/>
-</file>
-
-<file path=customXml/item3.xml><?xml version="1.0" encoding="utf-8"?>
 <ct:contentTypeSchema xmlns:ct="http://schemas.microsoft.com/office/2006/metadata/contentType" xmlns:ma="http://schemas.microsoft.com/office/2006/metadata/properties/metaAttributes" ct:_="" ma:_="" ma:contentTypeName="Documento" ma:contentTypeID="0x010100E96778489EE7714D8BD12CC105EB918B" ma:contentTypeVersion="2" ma:contentTypeDescription="Crear nuevo documento." ma:contentTypeScope="" ma:versionID="416c5c7ae9b5d54d83875cd3c65194e3">
   <xsd:schema xmlns:xsd="http://www.w3.org/2001/XMLSchema" xmlns:xs="http://www.w3.org/2001/XMLSchema" xmlns:p="http://schemas.microsoft.com/office/2006/metadata/properties" xmlns:ns2="126e8a1c-9ea9-435a-ac89-d06c80d62e30" targetNamespace="http://schemas.microsoft.com/office/2006/metadata/properties" ma:root="true" ma:fieldsID="70a237c842677bd850644f8595079f5e" ns2:_="">
     <xsd:import namespace="126e8a1c-9ea9-435a-ac89-d06c80d62e30"/>
@@ -4151,29 +4288,29 @@
 </ct:contentTypeSchema>
 </file>
 
+<file path=customXml/item3.xml><?xml version="1.0" encoding="utf-8"?>
+<b:Sources xmlns:b="http://schemas.openxmlformats.org/officeDocument/2006/bibliography" xmlns="http://schemas.openxmlformats.org/officeDocument/2006/bibliography" SelectedStyle="\APASixthEditionOfficeOnline.xsl" StyleName="APA" Version="6"/>
+</file>
+
 <file path=customXml/item4.xml><?xml version="1.0" encoding="utf-8"?>
-<p:properties xmlns:p="http://schemas.microsoft.com/office/2006/metadata/properties" xmlns:xsi="http://www.w3.org/2001/XMLSchema-instance" xmlns:pc="http://schemas.microsoft.com/office/infopath/2007/PartnerControls">
-  <documentManagement/>
-</p:properties>
+<?mso-contentType ?>
+<FormTemplates xmlns="http://schemas.microsoft.com/sharepoint/v3/contenttype/forms">
+  <Display>DocumentLibraryForm</Display>
+  <Edit>DocumentLibraryForm</Edit>
+  <New>DocumentLibraryForm</New>
+</FormTemplates>
 </file>
 
 <file path=customXml/itemProps1.xml><?xml version="1.0" encoding="utf-8"?>
-<ds:datastoreItem xmlns:ds="http://schemas.openxmlformats.org/officeDocument/2006/customXml" ds:itemID="{DB26575A-B7B3-4412-B642-D3B0845180CC}">
+<ds:datastoreItem xmlns:ds="http://schemas.openxmlformats.org/officeDocument/2006/customXml" ds:itemID="{372B79FC-6971-4544-98C5-83069028712A}">
   <ds:schemaRefs>
-    <ds:schemaRef ds:uri="http://schemas.microsoft.com/sharepoint/v3/contenttype/forms"/>
+    <ds:schemaRef ds:uri="http://schemas.microsoft.com/office/2006/metadata/properties"/>
+    <ds:schemaRef ds:uri="http://schemas.microsoft.com/office/infopath/2007/PartnerControls"/>
   </ds:schemaRefs>
 </ds:datastoreItem>
 </file>
 
 <file path=customXml/itemProps2.xml><?xml version="1.0" encoding="utf-8"?>
-<ds:datastoreItem xmlns:ds="http://schemas.openxmlformats.org/officeDocument/2006/customXml" ds:itemID="{BDCED711-E314-4C22-B587-D275DD8897EC}">
-  <ds:schemaRefs>
-    <ds:schemaRef ds:uri="http://schemas.openxmlformats.org/officeDocument/2006/bibliography"/>
-  </ds:schemaRefs>
-</ds:datastoreItem>
-</file>
-
-<file path=customXml/itemProps3.xml><?xml version="1.0" encoding="utf-8"?>
 <ds:datastoreItem xmlns:ds="http://schemas.openxmlformats.org/officeDocument/2006/customXml" ds:itemID="{1A4E63CB-0BBC-477D-B96D-0B1E89CFECED}">
   <ds:schemaRefs>
     <ds:schemaRef ds:uri="http://schemas.microsoft.com/office/2006/metadata/contentType"/>
@@ -4191,11 +4328,18 @@
 </ds:datastoreItem>
 </file>
 
+<file path=customXml/itemProps3.xml><?xml version="1.0" encoding="utf-8"?>
+<ds:datastoreItem xmlns:ds="http://schemas.openxmlformats.org/officeDocument/2006/customXml" ds:itemID="{BDCED711-E314-4C22-B587-D275DD8897EC}">
+  <ds:schemaRefs>
+    <ds:schemaRef ds:uri="http://schemas.openxmlformats.org/officeDocument/2006/bibliography"/>
+  </ds:schemaRefs>
+</ds:datastoreItem>
+</file>
+
 <file path=customXml/itemProps4.xml><?xml version="1.0" encoding="utf-8"?>
-<ds:datastoreItem xmlns:ds="http://schemas.openxmlformats.org/officeDocument/2006/customXml" ds:itemID="{372B79FC-6971-4544-98C5-83069028712A}">
+<ds:datastoreItem xmlns:ds="http://schemas.openxmlformats.org/officeDocument/2006/customXml" ds:itemID="{DB26575A-B7B3-4412-B642-D3B0845180CC}">
   <ds:schemaRefs>
-    <ds:schemaRef ds:uri="http://schemas.microsoft.com/office/2006/metadata/properties"/>
-    <ds:schemaRef ds:uri="http://schemas.microsoft.com/office/infopath/2007/PartnerControls"/>
+    <ds:schemaRef ds:uri="http://schemas.microsoft.com/sharepoint/v3/contenttype/forms"/>
   </ds:schemaRefs>
 </ds:datastoreItem>
 </file>
</xml_diff>